<commit_message>
Updated Assignment and Class 3 PPT
</commit_message>
<xml_diff>
--- a/PPTs/Python/Assignments/Class 2.docx
+++ b/PPTs/Python/Assignments/Class 2.docx
@@ -773,6 +773,796 @@
       </w:r>
       <w:r>
         <w:t>: Ensure both inputs are positive integers and start &lt; end.</w:t>
+      </w:r>
+    </w:p>
+    <w:p/>
+    <w:p/>
+    <w:p>
+      <w:r>
+        <w:t>Assignment 11:</w:t>
+      </w:r>
+    </w:p>
+    <w:p>
+      <w:r>
+        <w:rPr>
+          <w:b/>
+          <w:bCs/>
+        </w:rPr>
+        <w:lastRenderedPageBreak/>
+        <w:t>Statement</w:t>
+      </w:r>
+      <w:r>
+        <w:t>: Write a Python program to print the following pattern.</w:t>
+      </w:r>
+    </w:p>
+    <w:p>
+      <w:pPr>
+        <w:rPr>
+          <w:highlight w:val="yellow"/>
+        </w:rPr>
+      </w:pPr>
+      <w:r>
+        <w:rPr>
+          <w:highlight w:val="yellow"/>
+        </w:rPr>
+        <w:t>1</w:t>
+      </w:r>
+    </w:p>
+    <w:p>
+      <w:pPr>
+        <w:rPr>
+          <w:highlight w:val="yellow"/>
+        </w:rPr>
+      </w:pPr>
+      <w:r>
+        <w:rPr>
+          <w:highlight w:val="yellow"/>
+        </w:rPr>
+        <w:t>1 2</w:t>
+      </w:r>
+    </w:p>
+    <w:p>
+      <w:pPr>
+        <w:rPr>
+          <w:highlight w:val="yellow"/>
+        </w:rPr>
+      </w:pPr>
+      <w:r>
+        <w:rPr>
+          <w:highlight w:val="yellow"/>
+        </w:rPr>
+        <w:t>1 2 3</w:t>
+      </w:r>
+    </w:p>
+    <w:p>
+      <w:pPr>
+        <w:rPr>
+          <w:highlight w:val="yellow"/>
+        </w:rPr>
+      </w:pPr>
+      <w:r>
+        <w:rPr>
+          <w:highlight w:val="yellow"/>
+        </w:rPr>
+        <w:t>1 2 3 4</w:t>
+      </w:r>
+    </w:p>
+    <w:p>
+      <w:r>
+        <w:rPr>
+          <w:highlight w:val="yellow"/>
+        </w:rPr>
+        <w:t>1 2 3 4 5</w:t>
+      </w:r>
+    </w:p>
+    <w:p>
+      <w:r>
+        <w:rPr>
+          <w:b/>
+          <w:bCs/>
+        </w:rPr>
+        <w:t>Input</w:t>
+      </w:r>
+      <w:r>
+        <w:t>: None</w:t>
+      </w:r>
+    </w:p>
+    <w:p>
+      <w:pPr>
+        <w:rPr>
+          <w:b/>
+          <w:bCs/>
+        </w:rPr>
+      </w:pPr>
+      <w:r>
+        <w:rPr>
+          <w:b/>
+          <w:bCs/>
+        </w:rPr>
+        <w:t>Expected Output:</w:t>
+      </w:r>
+    </w:p>
+    <w:p>
+      <w:pPr>
+        <w:rPr>
+          <w:highlight w:val="yellow"/>
+        </w:rPr>
+      </w:pPr>
+      <w:r>
+        <w:rPr>
+          <w:highlight w:val="yellow"/>
+        </w:rPr>
+        <w:t>1</w:t>
+      </w:r>
+    </w:p>
+    <w:p>
+      <w:pPr>
+        <w:rPr>
+          <w:highlight w:val="yellow"/>
+        </w:rPr>
+      </w:pPr>
+      <w:r>
+        <w:rPr>
+          <w:highlight w:val="yellow"/>
+        </w:rPr>
+        <w:t>1 2</w:t>
+      </w:r>
+    </w:p>
+    <w:p>
+      <w:pPr>
+        <w:rPr>
+          <w:highlight w:val="yellow"/>
+        </w:rPr>
+      </w:pPr>
+      <w:r>
+        <w:rPr>
+          <w:highlight w:val="yellow"/>
+        </w:rPr>
+        <w:t>1 2 3</w:t>
+      </w:r>
+    </w:p>
+    <w:p>
+      <w:pPr>
+        <w:rPr>
+          <w:highlight w:val="yellow"/>
+        </w:rPr>
+      </w:pPr>
+      <w:r>
+        <w:rPr>
+          <w:highlight w:val="yellow"/>
+        </w:rPr>
+        <w:t>1 2 3 4</w:t>
+      </w:r>
+    </w:p>
+    <w:p>
+      <w:r>
+        <w:rPr>
+          <w:highlight w:val="yellow"/>
+        </w:rPr>
+        <w:t>1 2 3 4 5</w:t>
+      </w:r>
+    </w:p>
+    <w:p>
+      <w:r>
+        <w:rPr>
+          <w:b/>
+          <w:bCs/>
+        </w:rPr>
+        <w:t>Constraints</w:t>
+      </w:r>
+      <w:r>
+        <w:t>: None</w:t>
+      </w:r>
+    </w:p>
+    <w:p/>
+    <w:p>
+      <w:pPr>
+        <w:rPr>
+          <w:b/>
+          <w:bCs/>
+        </w:rPr>
+      </w:pPr>
+      <w:r>
+        <w:rPr>
+          <w:b/>
+          <w:bCs/>
+        </w:rPr>
+        <w:t>Assignment 12:</w:t>
+      </w:r>
+    </w:p>
+    <w:p>
+      <w:r>
+        <w:rPr>
+          <w:b/>
+          <w:bCs/>
+        </w:rPr>
+        <w:t>Statement</w:t>
+      </w:r>
+      <w:r>
+        <w:t>: Write a Python program to print the following pattern.</w:t>
+      </w:r>
+    </w:p>
+    <w:p/>
+    <w:p>
+      <w:r>
+        <w:rPr>
+          <w:b/>
+          <w:bCs/>
+        </w:rPr>
+        <w:t>Input</w:t>
+      </w:r>
+      <w:r>
+        <w:t>: None</w:t>
+      </w:r>
+    </w:p>
+    <w:p>
+      <w:pPr>
+        <w:rPr>
+          <w:b/>
+          <w:bCs/>
+        </w:rPr>
+      </w:pPr>
+      <w:r>
+        <w:rPr>
+          <w:b/>
+          <w:bCs/>
+        </w:rPr>
+        <w:t>Expected Output:</w:t>
+      </w:r>
+    </w:p>
+    <w:p/>
+    <w:p>
+      <w:r>
+        <w:rPr>
+          <w:b/>
+          <w:bCs/>
+        </w:rPr>
+        <w:t>Constraints</w:t>
+      </w:r>
+      <w:r>
+        <w:t>: None</w:t>
+      </w:r>
+    </w:p>
+    <w:p/>
+    <w:p/>
+    <w:p/>
+    <w:p/>
+    <w:p/>
+    <w:p/>
+    <w:p/>
+    <w:p>
+      <w:pPr>
+        <w:rPr>
+          <w:b/>
+          <w:bCs/>
+        </w:rPr>
+      </w:pPr>
+      <w:r>
+        <w:rPr>
+          <w:b/>
+          <w:bCs/>
+        </w:rPr>
+        <w:lastRenderedPageBreak/>
+        <w:t>Assignment 13:</w:t>
+      </w:r>
+    </w:p>
+    <w:p>
+      <w:r>
+        <w:rPr>
+          <w:b/>
+          <w:bCs/>
+        </w:rPr>
+        <w:t>Statement</w:t>
+      </w:r>
+      <w:r>
+        <w:t>: Write a Python program to print the following pattern.</w:t>
+      </w:r>
+    </w:p>
+    <w:p>
+      <w:pPr>
+        <w:rPr>
+          <w:highlight w:val="yellow"/>
+        </w:rPr>
+      </w:pPr>
+      <w:r>
+        <w:rPr>
+          <w:highlight w:val="yellow"/>
+        </w:rPr>
+        <w:t>1</w:t>
+      </w:r>
+    </w:p>
+    <w:p>
+      <w:pPr>
+        <w:rPr>
+          <w:highlight w:val="yellow"/>
+        </w:rPr>
+      </w:pPr>
+      <w:r>
+        <w:rPr>
+          <w:highlight w:val="yellow"/>
+        </w:rPr>
+        <w:t>2 3</w:t>
+      </w:r>
+    </w:p>
+    <w:p>
+      <w:pPr>
+        <w:rPr>
+          <w:highlight w:val="yellow"/>
+        </w:rPr>
+      </w:pPr>
+      <w:r>
+        <w:rPr>
+          <w:highlight w:val="yellow"/>
+        </w:rPr>
+        <w:t>4 5 6</w:t>
+      </w:r>
+    </w:p>
+    <w:p>
+      <w:r>
+        <w:rPr>
+          <w:highlight w:val="yellow"/>
+        </w:rPr>
+        <w:t>7 8 9 10</w:t>
+      </w:r>
+    </w:p>
+    <w:p>
+      <w:r>
+        <w:rPr>
+          <w:b/>
+          <w:bCs/>
+        </w:rPr>
+        <w:t>Input</w:t>
+      </w:r>
+      <w:r>
+        <w:t>: None</w:t>
+      </w:r>
+    </w:p>
+    <w:p>
+      <w:pPr>
+        <w:rPr>
+          <w:b/>
+          <w:bCs/>
+        </w:rPr>
+      </w:pPr>
+      <w:r>
+        <w:rPr>
+          <w:b/>
+          <w:bCs/>
+        </w:rPr>
+        <w:t>Expected Output:</w:t>
+      </w:r>
+    </w:p>
+    <w:p>
+      <w:pPr>
+        <w:rPr>
+          <w:highlight w:val="yellow"/>
+        </w:rPr>
+      </w:pPr>
+      <w:r>
+        <w:rPr>
+          <w:highlight w:val="yellow"/>
+        </w:rPr>
+        <w:t>1</w:t>
+      </w:r>
+    </w:p>
+    <w:p>
+      <w:pPr>
+        <w:rPr>
+          <w:highlight w:val="yellow"/>
+        </w:rPr>
+      </w:pPr>
+      <w:r>
+        <w:rPr>
+          <w:highlight w:val="yellow"/>
+        </w:rPr>
+        <w:t>2 3</w:t>
+      </w:r>
+    </w:p>
+    <w:p>
+      <w:pPr>
+        <w:rPr>
+          <w:highlight w:val="yellow"/>
+        </w:rPr>
+      </w:pPr>
+      <w:r>
+        <w:rPr>
+          <w:highlight w:val="yellow"/>
+        </w:rPr>
+        <w:t>4 5 6</w:t>
+      </w:r>
+    </w:p>
+    <w:p>
+      <w:r>
+        <w:rPr>
+          <w:highlight w:val="yellow"/>
+        </w:rPr>
+        <w:t>7 8 9 10</w:t>
+      </w:r>
+    </w:p>
+    <w:p>
+      <w:r>
+        <w:rPr>
+          <w:b/>
+          <w:bCs/>
+        </w:rPr>
+        <w:t>Constraints</w:t>
+      </w:r>
+      <w:r>
+        <w:t>: None</w:t>
+      </w:r>
+    </w:p>
+    <w:p/>
+    <w:p>
+      <w:pPr>
+        <w:rPr>
+          <w:b/>
+          <w:bCs/>
+        </w:rPr>
+      </w:pPr>
+      <w:r>
+        <w:rPr>
+          <w:b/>
+          <w:bCs/>
+        </w:rPr>
+        <w:t>Assignment 14:</w:t>
+      </w:r>
+    </w:p>
+    <w:p>
+      <w:r>
+        <w:rPr>
+          <w:b/>
+          <w:bCs/>
+        </w:rPr>
+        <w:t>Statement</w:t>
+      </w:r>
+      <w:r>
+        <w:t>: Write a Python program to print the following pattern.</w:t>
+      </w:r>
+    </w:p>
+    <w:p>
+      <w:pPr>
+        <w:rPr>
+          <w:highlight w:val="yellow"/>
+        </w:rPr>
+      </w:pPr>
+      <w:r>
+        <w:rPr>
+          <w:highlight w:val="yellow"/>
+        </w:rPr>
+        <w:t>A</w:t>
+      </w:r>
+    </w:p>
+    <w:p>
+      <w:pPr>
+        <w:rPr>
+          <w:highlight w:val="yellow"/>
+        </w:rPr>
+      </w:pPr>
+      <w:r>
+        <w:rPr>
+          <w:highlight w:val="yellow"/>
+        </w:rPr>
+        <w:t>B C</w:t>
+      </w:r>
+    </w:p>
+    <w:p>
+      <w:pPr>
+        <w:rPr>
+          <w:highlight w:val="yellow"/>
+        </w:rPr>
+      </w:pPr>
+      <w:r>
+        <w:rPr>
+          <w:highlight w:val="yellow"/>
+        </w:rPr>
+        <w:t>D E F</w:t>
+      </w:r>
+    </w:p>
+    <w:p>
+      <w:pPr>
+        <w:rPr>
+          <w:highlight w:val="yellow"/>
+        </w:rPr>
+      </w:pPr>
+      <w:r>
+        <w:rPr>
+          <w:highlight w:val="yellow"/>
+        </w:rPr>
+        <w:t>G H I J</w:t>
+      </w:r>
+    </w:p>
+    <w:p>
+      <w:r>
+        <w:rPr>
+          <w:highlight w:val="yellow"/>
+        </w:rPr>
+        <w:t>K L M N O</w:t>
+      </w:r>
+    </w:p>
+    <w:p>
+      <w:r>
+        <w:rPr>
+          <w:b/>
+          <w:bCs/>
+        </w:rPr>
+        <w:t>Input</w:t>
+      </w:r>
+      <w:r>
+        <w:t>: None</w:t>
+      </w:r>
+    </w:p>
+    <w:p>
+      <w:pPr>
+        <w:rPr>
+          <w:b/>
+          <w:bCs/>
+        </w:rPr>
+      </w:pPr>
+      <w:r>
+        <w:rPr>
+          <w:b/>
+          <w:bCs/>
+        </w:rPr>
+        <w:t>Expected Output:</w:t>
+      </w:r>
+    </w:p>
+    <w:p>
+      <w:pPr>
+        <w:rPr>
+          <w:highlight w:val="yellow"/>
+        </w:rPr>
+      </w:pPr>
+      <w:r>
+        <w:rPr>
+          <w:highlight w:val="yellow"/>
+        </w:rPr>
+        <w:t>A</w:t>
+      </w:r>
+    </w:p>
+    <w:p>
+      <w:pPr>
+        <w:rPr>
+          <w:highlight w:val="yellow"/>
+        </w:rPr>
+      </w:pPr>
+      <w:r>
+        <w:rPr>
+          <w:highlight w:val="yellow"/>
+        </w:rPr>
+        <w:t>B C</w:t>
+      </w:r>
+    </w:p>
+    <w:p>
+      <w:pPr>
+        <w:rPr>
+          <w:highlight w:val="yellow"/>
+        </w:rPr>
+      </w:pPr>
+      <w:r>
+        <w:rPr>
+          <w:highlight w:val="yellow"/>
+        </w:rPr>
+        <w:t>D E F</w:t>
+      </w:r>
+    </w:p>
+    <w:p>
+      <w:pPr>
+        <w:rPr>
+          <w:highlight w:val="yellow"/>
+        </w:rPr>
+      </w:pPr>
+      <w:r>
+        <w:rPr>
+          <w:highlight w:val="yellow"/>
+        </w:rPr>
+        <w:t>G H I J</w:t>
+      </w:r>
+    </w:p>
+    <w:p>
+      <w:r>
+        <w:rPr>
+          <w:highlight w:val="yellow"/>
+        </w:rPr>
+        <w:t>K L M N O</w:t>
+      </w:r>
+    </w:p>
+    <w:p>
+      <w:r>
+        <w:rPr>
+          <w:b/>
+          <w:bCs/>
+        </w:rPr>
+        <w:t>Constraints</w:t>
+      </w:r>
+      <w:r>
+        <w:t>: None</w:t>
+      </w:r>
+    </w:p>
+    <w:p/>
+    <w:p>
+      <w:pPr>
+        <w:rPr>
+          <w:b/>
+          <w:bCs/>
+        </w:rPr>
+      </w:pPr>
+      <w:r>
+        <w:rPr>
+          <w:b/>
+          <w:bCs/>
+        </w:rPr>
+        <w:t>Assignment 15:</w:t>
+      </w:r>
+    </w:p>
+    <w:p>
+      <w:r>
+        <w:rPr>
+          <w:b/>
+          <w:bCs/>
+        </w:rPr>
+        <w:t>Statement</w:t>
+      </w:r>
+      <w:r>
+        <w:t>: Write a Python program to print the following pattern.</w:t>
+      </w:r>
+    </w:p>
+    <w:p>
+      <w:pPr>
+        <w:rPr>
+          <w:highlight w:val="yellow"/>
+        </w:rPr>
+      </w:pPr>
+      <w:r>
+        <w:rPr>
+          <w:highlight w:val="yellow"/>
+        </w:rPr>
+        <w:t>1</w:t>
+      </w:r>
+    </w:p>
+    <w:p>
+      <w:pPr>
+        <w:rPr>
+          <w:highlight w:val="yellow"/>
+        </w:rPr>
+      </w:pPr>
+      <w:r>
+        <w:rPr>
+          <w:highlight w:val="yellow"/>
+        </w:rPr>
+        <w:t>2 4</w:t>
+      </w:r>
+    </w:p>
+    <w:p>
+      <w:pPr>
+        <w:rPr>
+          <w:highlight w:val="yellow"/>
+        </w:rPr>
+      </w:pPr>
+      <w:r>
+        <w:rPr>
+          <w:highlight w:val="yellow"/>
+        </w:rPr>
+        <w:t>3 6 9</w:t>
+      </w:r>
+    </w:p>
+    <w:p>
+      <w:pPr>
+        <w:rPr>
+          <w:highlight w:val="yellow"/>
+        </w:rPr>
+      </w:pPr>
+      <w:r>
+        <w:rPr>
+          <w:highlight w:val="yellow"/>
+        </w:rPr>
+        <w:t>4 8 12 16</w:t>
+      </w:r>
+    </w:p>
+    <w:p>
+      <w:r>
+        <w:rPr>
+          <w:highlight w:val="yellow"/>
+        </w:rPr>
+        <w:t>5 10 15 20 25</w:t>
+      </w:r>
+    </w:p>
+    <w:p>
+      <w:r>
+        <w:rPr>
+          <w:b/>
+          <w:bCs/>
+        </w:rPr>
+        <w:t>Input</w:t>
+      </w:r>
+      <w:r>
+        <w:t>: None</w:t>
+      </w:r>
+    </w:p>
+    <w:p>
+      <w:pPr>
+        <w:rPr>
+          <w:b/>
+          <w:bCs/>
+        </w:rPr>
+      </w:pPr>
+      <w:r>
+        <w:rPr>
+          <w:b/>
+          <w:bCs/>
+        </w:rPr>
+        <w:t>Expected Output:</w:t>
+      </w:r>
+    </w:p>
+    <w:p>
+      <w:pPr>
+        <w:rPr>
+          <w:highlight w:val="yellow"/>
+        </w:rPr>
+      </w:pPr>
+      <w:r>
+        <w:rPr>
+          <w:highlight w:val="yellow"/>
+        </w:rPr>
+        <w:t>1</w:t>
+      </w:r>
+    </w:p>
+    <w:p>
+      <w:pPr>
+        <w:rPr>
+          <w:highlight w:val="yellow"/>
+        </w:rPr>
+      </w:pPr>
+      <w:r>
+        <w:rPr>
+          <w:highlight w:val="yellow"/>
+        </w:rPr>
+        <w:t>2 4</w:t>
+      </w:r>
+    </w:p>
+    <w:p>
+      <w:pPr>
+        <w:rPr>
+          <w:highlight w:val="yellow"/>
+        </w:rPr>
+      </w:pPr>
+      <w:r>
+        <w:rPr>
+          <w:highlight w:val="yellow"/>
+        </w:rPr>
+        <w:t>3 6 9</w:t>
+      </w:r>
+    </w:p>
+    <w:p>
+      <w:pPr>
+        <w:rPr>
+          <w:highlight w:val="yellow"/>
+        </w:rPr>
+      </w:pPr>
+      <w:r>
+        <w:rPr>
+          <w:highlight w:val="yellow"/>
+        </w:rPr>
+        <w:t>4 8 12 16</w:t>
+      </w:r>
+    </w:p>
+    <w:p>
+      <w:r>
+        <w:rPr>
+          <w:highlight w:val="yellow"/>
+        </w:rPr>
+        <w:t>5 10 15 20 25</w:t>
+      </w:r>
+    </w:p>
+    <w:p>
+      <w:r>
+        <w:rPr>
+          <w:b/>
+          <w:bCs/>
+        </w:rPr>
+        <w:t>Constraints</w:t>
+      </w:r>
+      <w:r>
+        <w:t>: None</w:t>
       </w:r>
     </w:p>
     <w:sectPr>

</xml_diff>